<commit_message>
added updated commitmetns for sprint 1
</commit_message>
<xml_diff>
--- a/Documents/Sprint1_Commitments.docx
+++ b/Documents/Sprint1_Commitments.docx
@@ -1,12 +1,12 @@
 
 <file path=word/document.xml><?xml version="1.0" encoding="utf-8"?>
-<w:document xmlns:mc="http://schemas.openxmlformats.org/markup-compatibility/2006" xmlns:o="urn:schemas-microsoft-com:office:office" xmlns:r="http://schemas.openxmlformats.org/officeDocument/2006/relationships" xmlns:m="http://schemas.openxmlformats.org/officeDocument/2006/math" xmlns:v="urn:schemas-microsoft-com:vml" xmlns:wp="http://schemas.openxmlformats.org/drawingml/2006/wordprocessingDrawing" xmlns:w10="urn:schemas-microsoft-com:office:word" xmlns:w="http://schemas.openxmlformats.org/wordprocessingml/2006/main" xmlns:wne="http://schemas.microsoft.com/office/word/2006/wordml" xmlns:sl="http://schemas.openxmlformats.org/schemaLibrary/2006/main" xmlns:a="http://schemas.openxmlformats.org/drawingml/2006/main" xmlns:pic="http://schemas.openxmlformats.org/drawingml/2006/picture" xmlns:c="http://schemas.openxmlformats.org/drawingml/2006/chart" xmlns:lc="http://schemas.openxmlformats.org/drawingml/2006/lockedCanvas" xmlns:dgm="http://schemas.openxmlformats.org/drawingml/2006/diagram" xmlns:wps="http://schemas.microsoft.com/office/word/2010/wordprocessingShape" xmlns:wpg="http://schemas.microsoft.com/office/word/2010/wordprocessingGroup" xmlns:w14="http://schemas.microsoft.com/office/word/2010/wordml" xmlns:w15="http://schemas.microsoft.com/office/word/2012/wordml">
+<w:document xmlns:wpc="http://schemas.microsoft.com/office/word/2010/wordprocessingCanvas" xmlns:cx="http://schemas.microsoft.com/office/drawing/2014/chartex" xmlns:cx1="http://schemas.microsoft.com/office/drawing/2015/9/8/chartex" xmlns:cx2="http://schemas.microsoft.com/office/drawing/2015/10/21/chartex" xmlns:cx3="http://schemas.microsoft.com/office/drawing/2016/5/9/chartex" xmlns:cx4="http://schemas.microsoft.com/office/drawing/2016/5/10/chartex" xmlns:cx5="http://schemas.microsoft.com/office/drawing/2016/5/11/chartex" xmlns:cx6="http://schemas.microsoft.com/office/drawing/2016/5/12/chartex" xmlns:cx7="http://schemas.microsoft.com/office/drawing/2016/5/13/chartex" xmlns:cx8="http://schemas.microsoft.com/office/drawing/2016/5/14/chartex" xmlns:mc="http://schemas.openxmlformats.org/markup-compatibility/2006" xmlns:aink="http://schemas.microsoft.com/office/drawing/2016/ink" xmlns:am3d="http://schemas.microsoft.com/office/drawing/2017/model3d" xmlns:o="urn:schemas-microsoft-com:office:office" xmlns:r="http://schemas.openxmlformats.org/officeDocument/2006/relationships" xmlns:m="http://schemas.openxmlformats.org/officeDocument/2006/math" xmlns:v="urn:schemas-microsoft-com:vml" xmlns:wp14="http://schemas.microsoft.com/office/word/2010/wordprocessingDrawing" xmlns:wp="http://schemas.openxmlformats.org/drawingml/2006/wordprocessingDrawing" xmlns:w10="urn:schemas-microsoft-com:office:word" xmlns:w="http://schemas.openxmlformats.org/wordprocessingml/2006/main" xmlns:w14="http://schemas.microsoft.com/office/word/2010/wordml" xmlns:w15="http://schemas.microsoft.com/office/word/2012/wordml" xmlns:w16cid="http://schemas.microsoft.com/office/word/2016/wordml/cid" xmlns:w16se="http://schemas.microsoft.com/office/word/2015/wordml/symex" xmlns:wpg="http://schemas.microsoft.com/office/word/2010/wordprocessingGroup" xmlns:wpi="http://schemas.microsoft.com/office/word/2010/wordprocessingInk" xmlns:wne="http://schemas.microsoft.com/office/word/2006/wordml" xmlns:wps="http://schemas.microsoft.com/office/word/2010/wordprocessingShape" mc:Ignorable="w14 w15 w16se w16cid wp14">
   <w:body>
     <w:p>
       <w:pPr>
         <w:jc w:val="center"/>
         <w:rPr>
-          <w:b w:val="1"/>
+          <w:b/>
           <w:sz w:val="30"/>
           <w:szCs w:val="30"/>
           <w:u w:val="single"/>
@@ -14,62 +14,44 @@
       </w:pPr>
       <w:r>
         <w:rPr>
-          <w:b w:val="1"/>
+          <w:b/>
           <w:sz w:val="30"/>
           <w:szCs w:val="30"/>
           <w:u w:val="single"/>
-          <w:rtl w:val="0"/>
         </w:rPr>
-        <w:t xml:space="preserve">SPRINT 1 (- to 22 Feb 2019)</w:t>
+        <w:t>SPRINT 1 (- to 22 Feb 2019)</w:t>
       </w:r>
     </w:p>
     <w:p>
       <w:pPr>
         <w:jc w:val="both"/>
         <w:rPr>
-          <w:b w:val="1"/>
+          <w:b/>
           <w:sz w:val="28"/>
           <w:szCs w:val="28"/>
         </w:rPr>
       </w:pPr>
+    </w:p>
+    <w:p>
+      <w:pPr>
+        <w:jc w:val="both"/>
+        <w:rPr>
+          <w:i/>
+        </w:rPr>
+      </w:pPr>
       <w:r>
         <w:rPr>
-          <w:rtl w:val="0"/>
+          <w:b/>
+          <w:sz w:val="28"/>
+          <w:szCs w:val="28"/>
         </w:rPr>
+        <w:t>Commitments:</w:t>
       </w:r>
     </w:p>
     <w:p>
       <w:pPr>
         <w:jc w:val="both"/>
-        <w:rPr>
-          <w:i w:val="1"/>
-        </w:rPr>
-      </w:pPr>
-      <w:r>
-        <w:rPr>
-          <w:b w:val="1"/>
-          <w:sz w:val="28"/>
-          <w:szCs w:val="28"/>
-          <w:rtl w:val="0"/>
-        </w:rPr>
-        <w:t xml:space="preserve">Commitments:</w:t>
-      </w:r>
-      <w:r>
-        <w:rPr>
-          <w:rtl w:val="0"/>
-        </w:rPr>
-      </w:r>
-    </w:p>
-    <w:p>
-      <w:pPr>
-        <w:jc w:val="both"/>
-        <w:rPr/>
-      </w:pPr>
-      <w:r>
-        <w:rPr>
-          <w:rtl w:val="0"/>
-        </w:rPr>
-      </w:r>
+      </w:pPr>
     </w:p>
     <w:p>
       <w:pPr>
@@ -77,14 +59,13 @@
           <w:ilvl w:val="0"/>
           <w:numId w:val="1"/>
         </w:numPr>
-        <w:ind w:left="720" w:hanging="360"/>
         <w:jc w:val="both"/>
       </w:pPr>
       <w:r>
-        <w:rPr>
-          <w:rtl w:val="0"/>
-        </w:rPr>
-        <w:t xml:space="preserve">We will have created our first backlog in Jira.  Each person will have created a backlog item. Each person will have been assigned a backlog item. Each person will have “worked” an item, moving it through the states until it’s closed. The backlog will contain all the items described in this document. We will have started the sprint in Jira.</w:t>
+        <w:t>We will have created our first backlog in Jira.  Each person will have created a backlog item. Each person will have been assigned a backlog item. Each person will have “worked” an item, moving it through the states until it’s closed. The backlog will cont</w:t>
+      </w:r>
+      <w:r>
+        <w:t>ain all the items described in this document. We will have started the sprint in Jira.</w:t>
       </w:r>
     </w:p>
     <w:p>
@@ -93,23 +74,10 @@
           <w:ilvl w:val="0"/>
           <w:numId w:val="1"/>
         </w:numPr>
-        <w:ind w:left="720" w:hanging="360"/>
         <w:jc w:val="both"/>
-        <w:rPr>
-          <w:u w:val="none"/>
-        </w:rPr>
       </w:pPr>
       <w:r>
-        <w:rPr>
-          <w:rtl w:val="0"/>
-        </w:rPr>
-        <w:t xml:space="preserve">We commit to deliver </w:t>
-      </w:r>
-      <w:r>
-        <w:rPr>
-          <w:rtl w:val="0"/>
-        </w:rPr>
-        <w:t xml:space="preserve">Junit coverage of existing code which will achieve branch coverage of at least 85% and simple condition coverage 50%.</w:t>
+        <w:t>We commit to deliver Junit coverage of existing code which will achieve branch coverage of at least 85% and simple condition coverage 50%.</w:t>
       </w:r>
     </w:p>
     <w:p>
@@ -118,19 +86,13 @@
           <w:ilvl w:val="0"/>
           <w:numId w:val="1"/>
         </w:numPr>
-        <w:ind w:left="720" w:hanging="360"/>
         <w:jc w:val="both"/>
       </w:pPr>
       <w:r>
-        <w:rPr>
-          <w:rtl w:val="0"/>
-        </w:rPr>
-        <w:t xml:space="preserve">We will have documented the immediate steps for sprint1 commitments. These steps will be documented as backlog items that can be assigned to team members.</w:t>
+        <w:t>We will have documented the im</w:t>
       </w:r>
       <w:r>
-        <w:rPr>
-          <w:rtl w:val="0"/>
-        </w:rPr>
+        <w:t>mediate steps for sprint1 commitments. These steps will be documented as backlog items that can be assigned to team members.</w:t>
       </w:r>
     </w:p>
     <w:p>
@@ -139,17 +101,13 @@
           <w:ilvl w:val="0"/>
           <w:numId w:val="1"/>
         </w:numPr>
-        <w:ind w:left="720" w:hanging="360"/>
         <w:jc w:val="both"/>
-        <w:rPr>
-          <w:u w:val="none"/>
-        </w:rPr>
       </w:pPr>
       <w:r>
-        <w:rPr>
-          <w:rtl w:val="0"/>
-        </w:rPr>
-        <w:t xml:space="preserve">We will analyze the code base provided to understand flow and check any scope of refactoring. Hence, we will generate the UML of already existing prattle code.</w:t>
+        <w:t>We will analyze the code base provided to understand flow and check any scope of refactoring. Hence, we will generate the UML of al</w:t>
+      </w:r>
+      <w:r>
+        <w:t>ready existing prattle code.</w:t>
       </w:r>
     </w:p>
     <w:p>
@@ -158,22 +116,64 @@
           <w:ilvl w:val="0"/>
           <w:numId w:val="1"/>
         </w:numPr>
-        <w:ind w:left="720" w:hanging="360"/>
         <w:jc w:val="both"/>
+      </w:pPr>
+      <w:r>
+        <w:t xml:space="preserve">We will get the base code to master branch which will require 85% code coverage and hence is the testable/ can pass according to quality assurance (Jenkins). </w:t>
+      </w:r>
+      <w:proofErr w:type="gramStart"/>
+      <w:r>
+        <w:t>Thus</w:t>
+      </w:r>
+      <w:proofErr w:type="gramEnd"/>
+      <w:r>
+        <w:t xml:space="preserve"> the merge process can be a testable metric.</w:t>
+      </w:r>
+    </w:p>
+    <w:p>
+      <w:pPr>
+        <w:pStyle w:val="NormalWeb"/>
+        <w:numPr>
+          <w:ilvl w:val="0"/>
+          <w:numId w:val="1"/>
+        </w:numPr>
+        <w:spacing w:before="0" w:beforeAutospacing="0" w:after="0" w:afterAutospacing="0"/>
+        <w:jc w:val="both"/>
+        <w:textAlignment w:val="baseline"/>
         <w:rPr>
-          <w:u w:val="none"/>
+          <w:rFonts w:ascii="Arial" w:hAnsi="Arial" w:cs="Arial"/>
+          <w:color w:val="000000"/>
         </w:rPr>
       </w:pPr>
       <w:r>
         <w:rPr>
-          <w:rtl w:val="0"/>
+          <w:rFonts w:ascii="Arial" w:hAnsi="Arial" w:cs="Arial"/>
+          <w:color w:val="000000"/>
         </w:rPr>
-        <w:t xml:space="preserve">We will get the base code to master branch which will require 85% code coverage and hence is the testable/ can pass according to quality assurance (Jenkins). Thus the merge process can be a testable metric.</w:t>
+        <w:t>We will gather the system requirements from the product owner and document them. In this process we will also generate and document use cases for the system</w:t>
       </w:r>
+    </w:p>
+    <w:p>
+      <w:pPr>
+        <w:pStyle w:val="NormalWeb"/>
+        <w:numPr>
+          <w:ilvl w:val="0"/>
+          <w:numId w:val="1"/>
+        </w:numPr>
+        <w:spacing w:before="0" w:beforeAutospacing="0" w:after="0" w:afterAutospacing="0"/>
+        <w:jc w:val="both"/>
+        <w:textAlignment w:val="baseline"/>
+        <w:rPr>
+          <w:rFonts w:ascii="Arial" w:hAnsi="Arial" w:cs="Arial"/>
+          <w:color w:val="000000"/>
+        </w:rPr>
+      </w:pPr>
       <w:r>
         <w:rPr>
-          <w:rtl w:val="0"/>
+          <w:rFonts w:ascii="Arial" w:hAnsi="Arial" w:cs="Arial"/>
+          <w:color w:val="000000"/>
         </w:rPr>
+        <w:t>We will provide the UML diagram of the system, that we plan to deliver before the board meeting. This document will reflect functional requirements of the product</w:t>
       </w:r>
     </w:p>
     <w:p>
@@ -184,11 +184,8 @@
           <w:szCs w:val="24"/>
         </w:rPr>
       </w:pPr>
-      <w:r>
-        <w:rPr>
-          <w:rtl w:val="0"/>
-        </w:rPr>
-      </w:r>
+      <w:bookmarkStart w:id="0" w:name="_GoBack"/>
+      <w:bookmarkEnd w:id="0"/>
     </w:p>
     <w:p>
       <w:pPr>
@@ -198,24 +195,23 @@
           <w:szCs w:val="24"/>
         </w:rPr>
       </w:pPr>
-      <w:r>
-        <w:rPr>
-          <w:rtl w:val="0"/>
-        </w:rPr>
-      </w:r>
     </w:p>
     <w:sectPr>
-      <w:pgSz w:h="15840" w:w="12240"/>
-      <w:pgMar w:bottom="1440" w:top="1440" w:left="1440" w:right="1440" w:header="720" w:footer="720"/>
+      <w:pgSz w:w="12240" w:h="15840"/>
+      <w:pgMar w:top="1440" w:right="1440" w:bottom="1440" w:left="1440" w:header="720" w:footer="720" w:gutter="0"/>
       <w:pgNumType w:start="1"/>
+      <w:cols w:space="720"/>
     </w:sectPr>
   </w:body>
 </w:document>
 </file>
 
 <file path=word/numbering.xml><?xml version="1.0" encoding="utf-8"?>
-<w:numbering xmlns:mc="http://schemas.openxmlformats.org/markup-compatibility/2006" xmlns:o="urn:schemas-microsoft-com:office:office" xmlns:r="http://schemas.openxmlformats.org/officeDocument/2006/relationships" xmlns:m="http://schemas.openxmlformats.org/officeDocument/2006/math" xmlns:v="urn:schemas-microsoft-com:vml" xmlns:wp="http://schemas.openxmlformats.org/drawingml/2006/wordprocessingDrawing" xmlns:w10="urn:schemas-microsoft-com:office:word" xmlns:w="http://schemas.openxmlformats.org/wordprocessingml/2006/main" xmlns:wne="http://schemas.microsoft.com/office/word/2006/wordml" xmlns:sl="http://schemas.openxmlformats.org/schemaLibrary/2006/main" xmlns:a="http://schemas.openxmlformats.org/drawingml/2006/main" xmlns:pic="http://schemas.openxmlformats.org/drawingml/2006/picture" xmlns:c="http://schemas.openxmlformats.org/drawingml/2006/chart" xmlns:lc="http://schemas.openxmlformats.org/drawingml/2006/lockedCanvas" xmlns:dgm="http://schemas.openxmlformats.org/drawingml/2006/diagram" xmlns:wps="http://schemas.microsoft.com/office/word/2010/wordprocessingShape" xmlns:wpg="http://schemas.microsoft.com/office/word/2010/wordprocessingGroup" xmlns:w14="http://schemas.microsoft.com/office/word/2010/wordml" xmlns:w15="http://schemas.microsoft.com/office/word/2012/wordml">
-  <w:abstractNum w:abstractNumId="1">
+<w:numbering xmlns:wpc="http://schemas.microsoft.com/office/word/2010/wordprocessingCanvas" xmlns:cx="http://schemas.microsoft.com/office/drawing/2014/chartex" xmlns:cx1="http://schemas.microsoft.com/office/drawing/2015/9/8/chartex" xmlns:cx2="http://schemas.microsoft.com/office/drawing/2015/10/21/chartex" xmlns:cx3="http://schemas.microsoft.com/office/drawing/2016/5/9/chartex" xmlns:cx4="http://schemas.microsoft.com/office/drawing/2016/5/10/chartex" xmlns:cx5="http://schemas.microsoft.com/office/drawing/2016/5/11/chartex" xmlns:cx6="http://schemas.microsoft.com/office/drawing/2016/5/12/chartex" xmlns:cx7="http://schemas.microsoft.com/office/drawing/2016/5/13/chartex" xmlns:cx8="http://schemas.microsoft.com/office/drawing/2016/5/14/chartex" xmlns:mc="http://schemas.openxmlformats.org/markup-compatibility/2006" xmlns:aink="http://schemas.microsoft.com/office/drawing/2016/ink" xmlns:am3d="http://schemas.microsoft.com/office/drawing/2017/model3d" xmlns:o="urn:schemas-microsoft-com:office:office" xmlns:r="http://schemas.openxmlformats.org/officeDocument/2006/relationships" xmlns:m="http://schemas.openxmlformats.org/officeDocument/2006/math" xmlns:v="urn:schemas-microsoft-com:vml" xmlns:wp14="http://schemas.microsoft.com/office/word/2010/wordprocessingDrawing" xmlns:wp="http://schemas.openxmlformats.org/drawingml/2006/wordprocessingDrawing" xmlns:w10="urn:schemas-microsoft-com:office:word" xmlns:w="http://schemas.openxmlformats.org/wordprocessingml/2006/main" xmlns:w14="http://schemas.microsoft.com/office/word/2010/wordml" xmlns:w15="http://schemas.microsoft.com/office/word/2012/wordml" xmlns:w16cid="http://schemas.microsoft.com/office/word/2016/wordml/cid" xmlns:w16se="http://schemas.microsoft.com/office/word/2015/wordml/symex" xmlns:wpg="http://schemas.microsoft.com/office/word/2010/wordprocessingGroup" xmlns:wpi="http://schemas.microsoft.com/office/word/2010/wordprocessingInk" xmlns:wne="http://schemas.microsoft.com/office/word/2006/wordml" xmlns:wps="http://schemas.microsoft.com/office/word/2010/wordprocessingShape" mc:Ignorable="w14 w15 w16se w16cid wp14">
+  <w:abstractNum w:abstractNumId="0" w15:restartNumberingAfterBreak="0">
+    <w:nsid w:val="544105A9"/>
+    <w:multiLevelType w:val="multilevel"/>
+    <w:tmpl w:val="8BE8D934"/>
     <w:lvl w:ilvl="0">
       <w:start w:val="1"/>
       <w:numFmt w:val="decimal"/>
@@ -325,21 +321,137 @@
       </w:rPr>
     </w:lvl>
   </w:abstractNum>
+  <w:abstractNum w:abstractNumId="1" w15:restartNumberingAfterBreak="0">
+    <w:nsid w:val="7D7B202D"/>
+    <w:multiLevelType w:val="multilevel"/>
+    <w:tmpl w:val="3C2E0066"/>
+    <w:lvl w:ilvl="0">
+      <w:start w:val="1"/>
+      <w:numFmt w:val="decimal"/>
+      <w:lvlText w:val="%1."/>
+      <w:lvlJc w:val="left"/>
+      <w:pPr>
+        <w:tabs>
+          <w:tab w:val="num" w:pos="720"/>
+        </w:tabs>
+        <w:ind w:left="720" w:hanging="360"/>
+      </w:pPr>
+    </w:lvl>
+    <w:lvl w:ilvl="1" w:tentative="1">
+      <w:start w:val="1"/>
+      <w:numFmt w:val="decimal"/>
+      <w:lvlText w:val="%2."/>
+      <w:lvlJc w:val="left"/>
+      <w:pPr>
+        <w:tabs>
+          <w:tab w:val="num" w:pos="1440"/>
+        </w:tabs>
+        <w:ind w:left="1440" w:hanging="360"/>
+      </w:pPr>
+    </w:lvl>
+    <w:lvl w:ilvl="2" w:tentative="1">
+      <w:start w:val="1"/>
+      <w:numFmt w:val="decimal"/>
+      <w:lvlText w:val="%3."/>
+      <w:lvlJc w:val="left"/>
+      <w:pPr>
+        <w:tabs>
+          <w:tab w:val="num" w:pos="2160"/>
+        </w:tabs>
+        <w:ind w:left="2160" w:hanging="360"/>
+      </w:pPr>
+    </w:lvl>
+    <w:lvl w:ilvl="3" w:tentative="1">
+      <w:start w:val="1"/>
+      <w:numFmt w:val="decimal"/>
+      <w:lvlText w:val="%4."/>
+      <w:lvlJc w:val="left"/>
+      <w:pPr>
+        <w:tabs>
+          <w:tab w:val="num" w:pos="2880"/>
+        </w:tabs>
+        <w:ind w:left="2880" w:hanging="360"/>
+      </w:pPr>
+    </w:lvl>
+    <w:lvl w:ilvl="4" w:tentative="1">
+      <w:start w:val="1"/>
+      <w:numFmt w:val="decimal"/>
+      <w:lvlText w:val="%5."/>
+      <w:lvlJc w:val="left"/>
+      <w:pPr>
+        <w:tabs>
+          <w:tab w:val="num" w:pos="3600"/>
+        </w:tabs>
+        <w:ind w:left="3600" w:hanging="360"/>
+      </w:pPr>
+    </w:lvl>
+    <w:lvl w:ilvl="5" w:tentative="1">
+      <w:start w:val="1"/>
+      <w:numFmt w:val="decimal"/>
+      <w:lvlText w:val="%6."/>
+      <w:lvlJc w:val="left"/>
+      <w:pPr>
+        <w:tabs>
+          <w:tab w:val="num" w:pos="4320"/>
+        </w:tabs>
+        <w:ind w:left="4320" w:hanging="360"/>
+      </w:pPr>
+    </w:lvl>
+    <w:lvl w:ilvl="6" w:tentative="1">
+      <w:start w:val="1"/>
+      <w:numFmt w:val="decimal"/>
+      <w:lvlText w:val="%7."/>
+      <w:lvlJc w:val="left"/>
+      <w:pPr>
+        <w:tabs>
+          <w:tab w:val="num" w:pos="5040"/>
+        </w:tabs>
+        <w:ind w:left="5040" w:hanging="360"/>
+      </w:pPr>
+    </w:lvl>
+    <w:lvl w:ilvl="7" w:tentative="1">
+      <w:start w:val="1"/>
+      <w:numFmt w:val="decimal"/>
+      <w:lvlText w:val="%8."/>
+      <w:lvlJc w:val="left"/>
+      <w:pPr>
+        <w:tabs>
+          <w:tab w:val="num" w:pos="5760"/>
+        </w:tabs>
+        <w:ind w:left="5760" w:hanging="360"/>
+      </w:pPr>
+    </w:lvl>
+    <w:lvl w:ilvl="8" w:tentative="1">
+      <w:start w:val="1"/>
+      <w:numFmt w:val="decimal"/>
+      <w:lvlText w:val="%9."/>
+      <w:lvlJc w:val="left"/>
+      <w:pPr>
+        <w:tabs>
+          <w:tab w:val="num" w:pos="6480"/>
+        </w:tabs>
+        <w:ind w:left="6480" w:hanging="360"/>
+      </w:pPr>
+    </w:lvl>
+  </w:abstractNum>
   <w:num w:numId="1">
+    <w:abstractNumId w:val="0"/>
+  </w:num>
+  <w:num w:numId="2">
     <w:abstractNumId w:val="1"/>
   </w:num>
 </w:numbering>
 </file>
 
 <file path=word/styles.xml><?xml version="1.0" encoding="utf-8"?>
-<w:styles xmlns:mc="http://schemas.openxmlformats.org/markup-compatibility/2006" xmlns:o="urn:schemas-microsoft-com:office:office" xmlns:r="http://schemas.openxmlformats.org/officeDocument/2006/relationships" xmlns:m="http://schemas.openxmlformats.org/officeDocument/2006/math" xmlns:v="urn:schemas-microsoft-com:vml" xmlns:wp="http://schemas.openxmlformats.org/drawingml/2006/wordprocessingDrawing" xmlns:w10="urn:schemas-microsoft-com:office:word" xmlns:w="http://schemas.openxmlformats.org/wordprocessingml/2006/main" xmlns:wne="http://schemas.microsoft.com/office/word/2006/wordml" xmlns:sl="http://schemas.openxmlformats.org/schemaLibrary/2006/main" xmlns:a="http://schemas.openxmlformats.org/drawingml/2006/main" xmlns:pic="http://schemas.openxmlformats.org/drawingml/2006/picture" xmlns:c="http://schemas.openxmlformats.org/drawingml/2006/chart" xmlns:lc="http://schemas.openxmlformats.org/drawingml/2006/lockedCanvas" xmlns:dgm="http://schemas.openxmlformats.org/drawingml/2006/diagram" xmlns:wps="http://schemas.microsoft.com/office/word/2010/wordprocessingShape" xmlns:wpg="http://schemas.microsoft.com/office/word/2010/wordprocessingGroup" xmlns:w14="http://schemas.microsoft.com/office/word/2010/wordml" xmlns:w15="http://schemas.microsoft.com/office/word/2012/wordml">
+<w:styles xmlns:mc="http://schemas.openxmlformats.org/markup-compatibility/2006" xmlns:r="http://schemas.openxmlformats.org/officeDocument/2006/relationships" xmlns:w="http://schemas.openxmlformats.org/wordprocessingml/2006/main" xmlns:w14="http://schemas.microsoft.com/office/word/2010/wordml" xmlns:w15="http://schemas.microsoft.com/office/word/2012/wordml" xmlns:w16cid="http://schemas.microsoft.com/office/word/2016/wordml/cid" xmlns:w16se="http://schemas.microsoft.com/office/word/2015/wordml/symex" mc:Ignorable="w14 w15 w16se w16cid">
   <w:docDefaults>
     <w:rPrDefault>
       <w:rPr>
-        <w:rFonts w:ascii="Arial" w:cs="Arial" w:eastAsia="Arial" w:hAnsi="Arial"/>
+        <w:rFonts w:ascii="Arial" w:eastAsia="Arial" w:hAnsi="Arial" w:cs="Arial"/>
         <w:sz w:val="22"/>
         <w:szCs w:val="22"/>
-        <w:lang w:val="en"/>
+        <w:lang w:val="en" w:eastAsia="en-US" w:bidi="ar-SA"/>
       </w:rPr>
     </w:rPrDefault>
     <w:pPrDefault>
@@ -348,20 +460,398 @@
       </w:pPr>
     </w:pPrDefault>
   </w:docDefaults>
-  <w:style w:type="paragraph" w:styleId="Normal" w:default="1">
-    <w:name w:val="normal"/>
-  </w:style>
-  <w:style w:type="table" w:styleId="TableNormal" w:default="1">
-    <w:name w:val="Table Normal"/>
+  <w:latentStyles w:defLockedState="0" w:defUIPriority="99" w:defSemiHidden="0" w:defUnhideWhenUsed="0" w:defQFormat="0" w:count="375">
+    <w:lsdException w:name="Normal" w:uiPriority="0" w:qFormat="1"/>
+    <w:lsdException w:name="heading 1" w:uiPriority="9" w:qFormat="1"/>
+    <w:lsdException w:name="heading 2" w:semiHidden="1" w:uiPriority="9" w:unhideWhenUsed="1" w:qFormat="1"/>
+    <w:lsdException w:name="heading 3" w:semiHidden="1" w:uiPriority="9" w:unhideWhenUsed="1" w:qFormat="1"/>
+    <w:lsdException w:name="heading 4" w:semiHidden="1" w:uiPriority="9" w:unhideWhenUsed="1" w:qFormat="1"/>
+    <w:lsdException w:name="heading 5" w:semiHidden="1" w:uiPriority="9" w:unhideWhenUsed="1" w:qFormat="1"/>
+    <w:lsdException w:name="heading 6" w:semiHidden="1" w:uiPriority="9" w:unhideWhenUsed="1" w:qFormat="1"/>
+    <w:lsdException w:name="heading 7" w:semiHidden="1" w:uiPriority="9" w:unhideWhenUsed="1" w:qFormat="1"/>
+    <w:lsdException w:name="heading 8" w:semiHidden="1" w:uiPriority="9" w:unhideWhenUsed="1" w:qFormat="1"/>
+    <w:lsdException w:name="heading 9" w:semiHidden="1" w:uiPriority="9" w:unhideWhenUsed="1" w:qFormat="1"/>
+    <w:lsdException w:name="index 1" w:semiHidden="1" w:unhideWhenUsed="1"/>
+    <w:lsdException w:name="index 2" w:semiHidden="1" w:unhideWhenUsed="1"/>
+    <w:lsdException w:name="index 3" w:semiHidden="1" w:unhideWhenUsed="1"/>
+    <w:lsdException w:name="index 4" w:semiHidden="1" w:unhideWhenUsed="1"/>
+    <w:lsdException w:name="index 5" w:semiHidden="1" w:unhideWhenUsed="1"/>
+    <w:lsdException w:name="index 6" w:semiHidden="1" w:unhideWhenUsed="1"/>
+    <w:lsdException w:name="index 7" w:semiHidden="1" w:unhideWhenUsed="1"/>
+    <w:lsdException w:name="index 8" w:semiHidden="1" w:unhideWhenUsed="1"/>
+    <w:lsdException w:name="index 9" w:semiHidden="1" w:unhideWhenUsed="1"/>
+    <w:lsdException w:name="toc 1" w:semiHidden="1" w:uiPriority="39" w:unhideWhenUsed="1"/>
+    <w:lsdException w:name="toc 2" w:semiHidden="1" w:uiPriority="39" w:unhideWhenUsed="1"/>
+    <w:lsdException w:name="toc 3" w:semiHidden="1" w:uiPriority="39" w:unhideWhenUsed="1"/>
+    <w:lsdException w:name="toc 4" w:semiHidden="1" w:uiPriority="39" w:unhideWhenUsed="1"/>
+    <w:lsdException w:name="toc 5" w:semiHidden="1" w:uiPriority="39" w:unhideWhenUsed="1"/>
+    <w:lsdException w:name="toc 6" w:semiHidden="1" w:uiPriority="39" w:unhideWhenUsed="1"/>
+    <w:lsdException w:name="toc 7" w:semiHidden="1" w:uiPriority="39" w:unhideWhenUsed="1"/>
+    <w:lsdException w:name="toc 8" w:semiHidden="1" w:uiPriority="39" w:unhideWhenUsed="1"/>
+    <w:lsdException w:name="toc 9" w:semiHidden="1" w:uiPriority="39" w:unhideWhenUsed="1"/>
+    <w:lsdException w:name="Normal Indent" w:semiHidden="1" w:unhideWhenUsed="1"/>
+    <w:lsdException w:name="footnote text" w:semiHidden="1" w:unhideWhenUsed="1"/>
+    <w:lsdException w:name="annotation text" w:semiHidden="1" w:unhideWhenUsed="1"/>
+    <w:lsdException w:name="header" w:semiHidden="1" w:unhideWhenUsed="1"/>
+    <w:lsdException w:name="footer" w:semiHidden="1" w:unhideWhenUsed="1"/>
+    <w:lsdException w:name="index heading" w:semiHidden="1" w:unhideWhenUsed="1"/>
+    <w:lsdException w:name="caption" w:semiHidden="1" w:uiPriority="35" w:unhideWhenUsed="1" w:qFormat="1"/>
+    <w:lsdException w:name="table of figures" w:semiHidden="1" w:unhideWhenUsed="1"/>
+    <w:lsdException w:name="envelope address" w:semiHidden="1" w:unhideWhenUsed="1"/>
+    <w:lsdException w:name="envelope return" w:semiHidden="1" w:unhideWhenUsed="1"/>
+    <w:lsdException w:name="footnote reference" w:semiHidden="1" w:unhideWhenUsed="1"/>
+    <w:lsdException w:name="annotation reference" w:semiHidden="1" w:unhideWhenUsed="1"/>
+    <w:lsdException w:name="line number" w:semiHidden="1" w:unhideWhenUsed="1"/>
+    <w:lsdException w:name="page number" w:semiHidden="1" w:unhideWhenUsed="1"/>
+    <w:lsdException w:name="endnote reference" w:semiHidden="1" w:unhideWhenUsed="1"/>
+    <w:lsdException w:name="endnote text" w:semiHidden="1" w:unhideWhenUsed="1"/>
+    <w:lsdException w:name="table of authorities" w:semiHidden="1" w:unhideWhenUsed="1"/>
+    <w:lsdException w:name="macro" w:semiHidden="1" w:unhideWhenUsed="1"/>
+    <w:lsdException w:name="toa heading" w:semiHidden="1" w:unhideWhenUsed="1"/>
+    <w:lsdException w:name="List" w:semiHidden="1" w:unhideWhenUsed="1"/>
+    <w:lsdException w:name="List Bullet" w:semiHidden="1" w:unhideWhenUsed="1"/>
+    <w:lsdException w:name="List Number" w:semiHidden="1" w:unhideWhenUsed="1"/>
+    <w:lsdException w:name="List 2" w:semiHidden="1" w:unhideWhenUsed="1"/>
+    <w:lsdException w:name="List 3" w:semiHidden="1" w:unhideWhenUsed="1"/>
+    <w:lsdException w:name="List 4" w:semiHidden="1" w:unhideWhenUsed="1"/>
+    <w:lsdException w:name="List 5" w:semiHidden="1" w:unhideWhenUsed="1"/>
+    <w:lsdException w:name="List Bullet 2" w:semiHidden="1" w:unhideWhenUsed="1"/>
+    <w:lsdException w:name="List Bullet 3" w:semiHidden="1" w:unhideWhenUsed="1"/>
+    <w:lsdException w:name="List Bullet 4" w:semiHidden="1" w:unhideWhenUsed="1"/>
+    <w:lsdException w:name="List Bullet 5" w:semiHidden="1" w:unhideWhenUsed="1"/>
+    <w:lsdException w:name="List Number 2" w:semiHidden="1" w:unhideWhenUsed="1"/>
+    <w:lsdException w:name="List Number 3" w:semiHidden="1" w:unhideWhenUsed="1"/>
+    <w:lsdException w:name="List Number 4" w:semiHidden="1" w:unhideWhenUsed="1"/>
+    <w:lsdException w:name="List Number 5" w:semiHidden="1" w:unhideWhenUsed="1"/>
+    <w:lsdException w:name="Title" w:uiPriority="10" w:qFormat="1"/>
+    <w:lsdException w:name="Closing" w:semiHidden="1" w:unhideWhenUsed="1"/>
+    <w:lsdException w:name="Signature" w:semiHidden="1" w:unhideWhenUsed="1"/>
+    <w:lsdException w:name="Default Paragraph Font" w:semiHidden="1" w:uiPriority="1" w:unhideWhenUsed="1"/>
+    <w:lsdException w:name="Body Text" w:semiHidden="1" w:unhideWhenUsed="1"/>
+    <w:lsdException w:name="Body Text Indent" w:semiHidden="1" w:unhideWhenUsed="1"/>
+    <w:lsdException w:name="List Continue" w:semiHidden="1" w:unhideWhenUsed="1"/>
+    <w:lsdException w:name="List Continue 2" w:semiHidden="1" w:unhideWhenUsed="1"/>
+    <w:lsdException w:name="List Continue 3" w:semiHidden="1" w:unhideWhenUsed="1"/>
+    <w:lsdException w:name="List Continue 4" w:semiHidden="1" w:unhideWhenUsed="1"/>
+    <w:lsdException w:name="List Continue 5" w:semiHidden="1" w:unhideWhenUsed="1"/>
+    <w:lsdException w:name="Message Header" w:semiHidden="1" w:unhideWhenUsed="1"/>
+    <w:lsdException w:name="Subtitle" w:uiPriority="11" w:qFormat="1"/>
+    <w:lsdException w:name="Salutation" w:semiHidden="1" w:unhideWhenUsed="1"/>
+    <w:lsdException w:name="Date" w:semiHidden="1" w:unhideWhenUsed="1"/>
+    <w:lsdException w:name="Body Text First Indent" w:semiHidden="1" w:unhideWhenUsed="1"/>
+    <w:lsdException w:name="Body Text First Indent 2" w:semiHidden="1" w:unhideWhenUsed="1"/>
+    <w:lsdException w:name="Note Heading" w:semiHidden="1" w:unhideWhenUsed="1"/>
+    <w:lsdException w:name="Body Text 2" w:semiHidden="1" w:unhideWhenUsed="1"/>
+    <w:lsdException w:name="Body Text 3" w:semiHidden="1" w:unhideWhenUsed="1"/>
+    <w:lsdException w:name="Body Text Indent 2" w:semiHidden="1" w:unhideWhenUsed="1"/>
+    <w:lsdException w:name="Body Text Indent 3" w:semiHidden="1" w:unhideWhenUsed="1"/>
+    <w:lsdException w:name="Block Text" w:semiHidden="1" w:unhideWhenUsed="1"/>
+    <w:lsdException w:name="Hyperlink" w:semiHidden="1" w:unhideWhenUsed="1"/>
+    <w:lsdException w:name="FollowedHyperlink" w:semiHidden="1" w:unhideWhenUsed="1"/>
+    <w:lsdException w:name="Strong" w:uiPriority="22" w:qFormat="1"/>
+    <w:lsdException w:name="Emphasis" w:uiPriority="20" w:qFormat="1"/>
+    <w:lsdException w:name="Document Map" w:semiHidden="1" w:unhideWhenUsed="1"/>
+    <w:lsdException w:name="Plain Text" w:semiHidden="1" w:unhideWhenUsed="1"/>
+    <w:lsdException w:name="E-mail Signature" w:semiHidden="1" w:unhideWhenUsed="1"/>
+    <w:lsdException w:name="HTML Top of Form" w:semiHidden="1" w:unhideWhenUsed="1"/>
+    <w:lsdException w:name="HTML Bottom of Form" w:semiHidden="1" w:unhideWhenUsed="1"/>
+    <w:lsdException w:name="Normal (Web)" w:semiHidden="1" w:unhideWhenUsed="1"/>
+    <w:lsdException w:name="HTML Acronym" w:semiHidden="1" w:unhideWhenUsed="1"/>
+    <w:lsdException w:name="HTML Address" w:semiHidden="1" w:unhideWhenUsed="1"/>
+    <w:lsdException w:name="HTML Cite" w:semiHidden="1" w:unhideWhenUsed="1"/>
+    <w:lsdException w:name="HTML Code" w:semiHidden="1" w:unhideWhenUsed="1"/>
+    <w:lsdException w:name="HTML Definition" w:semiHidden="1" w:unhideWhenUsed="1"/>
+    <w:lsdException w:name="HTML Keyboard" w:semiHidden="1" w:unhideWhenUsed="1"/>
+    <w:lsdException w:name="HTML Preformatted" w:semiHidden="1" w:unhideWhenUsed="1"/>
+    <w:lsdException w:name="HTML Sample" w:semiHidden="1" w:unhideWhenUsed="1"/>
+    <w:lsdException w:name="HTML Typewriter" w:semiHidden="1" w:unhideWhenUsed="1"/>
+    <w:lsdException w:name="HTML Variable" w:semiHidden="1" w:unhideWhenUsed="1"/>
+    <w:lsdException w:name="Normal Table" w:semiHidden="1" w:unhideWhenUsed="1"/>
+    <w:lsdException w:name="annotation subject" w:semiHidden="1" w:unhideWhenUsed="1"/>
+    <w:lsdException w:name="No List" w:semiHidden="1" w:unhideWhenUsed="1"/>
+    <w:lsdException w:name="Outline List 1" w:semiHidden="1" w:unhideWhenUsed="1"/>
+    <w:lsdException w:name="Outline List 2" w:semiHidden="1" w:unhideWhenUsed="1"/>
+    <w:lsdException w:name="Outline List 3" w:semiHidden="1" w:unhideWhenUsed="1"/>
+    <w:lsdException w:name="Table Simple 1" w:semiHidden="1" w:unhideWhenUsed="1"/>
+    <w:lsdException w:name="Table Simple 2" w:semiHidden="1" w:unhideWhenUsed="1"/>
+    <w:lsdException w:name="Table Simple 3" w:semiHidden="1" w:unhideWhenUsed="1"/>
+    <w:lsdException w:name="Table Classic 1" w:semiHidden="1" w:unhideWhenUsed="1"/>
+    <w:lsdException w:name="Table Classic 2" w:semiHidden="1" w:unhideWhenUsed="1"/>
+    <w:lsdException w:name="Table Classic 3" w:semiHidden="1" w:unhideWhenUsed="1"/>
+    <w:lsdException w:name="Table Classic 4" w:semiHidden="1" w:unhideWhenUsed="1"/>
+    <w:lsdException w:name="Table Colorful 1" w:semiHidden="1" w:unhideWhenUsed="1"/>
+    <w:lsdException w:name="Table Colorful 2" w:semiHidden="1" w:unhideWhenUsed="1"/>
+    <w:lsdException w:name="Table Colorful 3" w:semiHidden="1" w:unhideWhenUsed="1"/>
+    <w:lsdException w:name="Table Columns 1" w:semiHidden="1" w:unhideWhenUsed="1"/>
+    <w:lsdException w:name="Table Columns 2" w:semiHidden="1" w:unhideWhenUsed="1"/>
+    <w:lsdException w:name="Table Columns 3" w:semiHidden="1" w:unhideWhenUsed="1"/>
+    <w:lsdException w:name="Table Columns 4" w:semiHidden="1" w:unhideWhenUsed="1"/>
+    <w:lsdException w:name="Table Columns 5" w:semiHidden="1" w:unhideWhenUsed="1"/>
+    <w:lsdException w:name="Table Grid 1" w:semiHidden="1" w:unhideWhenUsed="1"/>
+    <w:lsdException w:name="Table Grid 2" w:semiHidden="1" w:unhideWhenUsed="1"/>
+    <w:lsdException w:name="Table Grid 3" w:semiHidden="1" w:unhideWhenUsed="1"/>
+    <w:lsdException w:name="Table Grid 4" w:semiHidden="1" w:unhideWhenUsed="1"/>
+    <w:lsdException w:name="Table Grid 5" w:semiHidden="1" w:unhideWhenUsed="1"/>
+    <w:lsdException w:name="Table Grid 6" w:semiHidden="1" w:unhideWhenUsed="1"/>
+    <w:lsdException w:name="Table Grid 7" w:semiHidden="1" w:unhideWhenUsed="1"/>
+    <w:lsdException w:name="Table Grid 8" w:semiHidden="1" w:unhideWhenUsed="1"/>
+    <w:lsdException w:name="Table List 1" w:semiHidden="1" w:unhideWhenUsed="1"/>
+    <w:lsdException w:name="Table List 2" w:semiHidden="1" w:unhideWhenUsed="1"/>
+    <w:lsdException w:name="Table List 3" w:semiHidden="1" w:unhideWhenUsed="1"/>
+    <w:lsdException w:name="Table List 4" w:semiHidden="1" w:unhideWhenUsed="1"/>
+    <w:lsdException w:name="Table List 5" w:semiHidden="1" w:unhideWhenUsed="1"/>
+    <w:lsdException w:name="Table List 6" w:semiHidden="1" w:unhideWhenUsed="1"/>
+    <w:lsdException w:name="Table List 7" w:semiHidden="1" w:unhideWhenUsed="1"/>
+    <w:lsdException w:name="Table List 8" w:semiHidden="1" w:unhideWhenUsed="1"/>
+    <w:lsdException w:name="Table 3D effects 1" w:semiHidden="1" w:unhideWhenUsed="1"/>
+    <w:lsdException w:name="Table 3D effects 2" w:semiHidden="1" w:unhideWhenUsed="1"/>
+    <w:lsdException w:name="Table 3D effects 3" w:semiHidden="1" w:unhideWhenUsed="1"/>
+    <w:lsdException w:name="Table Contemporary" w:semiHidden="1" w:unhideWhenUsed="1"/>
+    <w:lsdException w:name="Table Elegant" w:semiHidden="1" w:unhideWhenUsed="1"/>
+    <w:lsdException w:name="Table Professional" w:semiHidden="1" w:unhideWhenUsed="1"/>
+    <w:lsdException w:name="Table Subtle 1" w:semiHidden="1" w:unhideWhenUsed="1"/>
+    <w:lsdException w:name="Table Subtle 2" w:semiHidden="1" w:unhideWhenUsed="1"/>
+    <w:lsdException w:name="Table Web 1" w:semiHidden="1" w:unhideWhenUsed="1"/>
+    <w:lsdException w:name="Table Web 2" w:semiHidden="1" w:unhideWhenUsed="1"/>
+    <w:lsdException w:name="Table Web 3" w:semiHidden="1" w:unhideWhenUsed="1"/>
+    <w:lsdException w:name="Balloon Text" w:semiHidden="1" w:unhideWhenUsed="1"/>
+    <w:lsdException w:name="Table Grid" w:uiPriority="39"/>
+    <w:lsdException w:name="Table Theme" w:semiHidden="1" w:unhideWhenUsed="1"/>
+    <w:lsdException w:name="Placeholder Text" w:semiHidden="1"/>
+    <w:lsdException w:name="No Spacing" w:uiPriority="1" w:qFormat="1"/>
+    <w:lsdException w:name="Light Shading" w:uiPriority="60"/>
+    <w:lsdException w:name="Light List" w:uiPriority="61"/>
+    <w:lsdException w:name="Light Grid" w:uiPriority="62"/>
+    <w:lsdException w:name="Medium Shading 1" w:uiPriority="63"/>
+    <w:lsdException w:name="Medium Shading 2" w:uiPriority="64"/>
+    <w:lsdException w:name="Medium List 1" w:uiPriority="65"/>
+    <w:lsdException w:name="Medium List 2" w:uiPriority="66"/>
+    <w:lsdException w:name="Medium Grid 1" w:uiPriority="67"/>
+    <w:lsdException w:name="Medium Grid 2" w:uiPriority="68"/>
+    <w:lsdException w:name="Medium Grid 3" w:uiPriority="69"/>
+    <w:lsdException w:name="Dark List" w:uiPriority="70"/>
+    <w:lsdException w:name="Colorful Shading" w:uiPriority="71"/>
+    <w:lsdException w:name="Colorful List" w:uiPriority="72"/>
+    <w:lsdException w:name="Colorful Grid" w:uiPriority="73"/>
+    <w:lsdException w:name="Light Shading Accent 1" w:uiPriority="60"/>
+    <w:lsdException w:name="Light List Accent 1" w:uiPriority="61"/>
+    <w:lsdException w:name="Light Grid Accent 1" w:uiPriority="62"/>
+    <w:lsdException w:name="Medium Shading 1 Accent 1" w:uiPriority="63"/>
+    <w:lsdException w:name="Medium Shading 2 Accent 1" w:uiPriority="64"/>
+    <w:lsdException w:name="Medium List 1 Accent 1" w:uiPriority="65"/>
+    <w:lsdException w:name="Revision" w:semiHidden="1"/>
+    <w:lsdException w:name="List Paragraph" w:uiPriority="34" w:qFormat="1"/>
+    <w:lsdException w:name="Quote" w:uiPriority="29" w:qFormat="1"/>
+    <w:lsdException w:name="Intense Quote" w:uiPriority="30" w:qFormat="1"/>
+    <w:lsdException w:name="Medium List 2 Accent 1" w:uiPriority="66"/>
+    <w:lsdException w:name="Medium Grid 1 Accent 1" w:uiPriority="67"/>
+    <w:lsdException w:name="Medium Grid 2 Accent 1" w:uiPriority="68"/>
+    <w:lsdException w:name="Medium Grid 3 Accent 1" w:uiPriority="69"/>
+    <w:lsdException w:name="Dark List Accent 1" w:uiPriority="70"/>
+    <w:lsdException w:name="Colorful Shading Accent 1" w:uiPriority="71"/>
+    <w:lsdException w:name="Colorful List Accent 1" w:uiPriority="72"/>
+    <w:lsdException w:name="Colorful Grid Accent 1" w:uiPriority="73"/>
+    <w:lsdException w:name="Light Shading Accent 2" w:uiPriority="60"/>
+    <w:lsdException w:name="Light List Accent 2" w:uiPriority="61"/>
+    <w:lsdException w:name="Light Grid Accent 2" w:uiPriority="62"/>
+    <w:lsdException w:name="Medium Shading 1 Accent 2" w:uiPriority="63"/>
+    <w:lsdException w:name="Medium Shading 2 Accent 2" w:uiPriority="64"/>
+    <w:lsdException w:name="Medium List 1 Accent 2" w:uiPriority="65"/>
+    <w:lsdException w:name="Medium List 2 Accent 2" w:uiPriority="66"/>
+    <w:lsdException w:name="Medium Grid 1 Accent 2" w:uiPriority="67"/>
+    <w:lsdException w:name="Medium Grid 2 Accent 2" w:uiPriority="68"/>
+    <w:lsdException w:name="Medium Grid 3 Accent 2" w:uiPriority="69"/>
+    <w:lsdException w:name="Dark List Accent 2" w:uiPriority="70"/>
+    <w:lsdException w:name="Colorful Shading Accent 2" w:uiPriority="71"/>
+    <w:lsdException w:name="Colorful List Accent 2" w:uiPriority="72"/>
+    <w:lsdException w:name="Colorful Grid Accent 2" w:uiPriority="73"/>
+    <w:lsdException w:name="Light Shading Accent 3" w:uiPriority="60"/>
+    <w:lsdException w:name="Light List Accent 3" w:uiPriority="61"/>
+    <w:lsdException w:name="Light Grid Accent 3" w:uiPriority="62"/>
+    <w:lsdException w:name="Medium Shading 1 Accent 3" w:uiPriority="63"/>
+    <w:lsdException w:name="Medium Shading 2 Accent 3" w:uiPriority="64"/>
+    <w:lsdException w:name="Medium List 1 Accent 3" w:uiPriority="65"/>
+    <w:lsdException w:name="Medium List 2 Accent 3" w:uiPriority="66"/>
+    <w:lsdException w:name="Medium Grid 1 Accent 3" w:uiPriority="67"/>
+    <w:lsdException w:name="Medium Grid 2 Accent 3" w:uiPriority="68"/>
+    <w:lsdException w:name="Medium Grid 3 Accent 3" w:uiPriority="69"/>
+    <w:lsdException w:name="Dark List Accent 3" w:uiPriority="70"/>
+    <w:lsdException w:name="Colorful Shading Accent 3" w:uiPriority="71"/>
+    <w:lsdException w:name="Colorful List Accent 3" w:uiPriority="72"/>
+    <w:lsdException w:name="Colorful Grid Accent 3" w:uiPriority="73"/>
+    <w:lsdException w:name="Light Shading Accent 4" w:uiPriority="60"/>
+    <w:lsdException w:name="Light List Accent 4" w:uiPriority="61"/>
+    <w:lsdException w:name="Light Grid Accent 4" w:uiPriority="62"/>
+    <w:lsdException w:name="Medium Shading 1 Accent 4" w:uiPriority="63"/>
+    <w:lsdException w:name="Medium Shading 2 Accent 4" w:uiPriority="64"/>
+    <w:lsdException w:name="Medium List 1 Accent 4" w:uiPriority="65"/>
+    <w:lsdException w:name="Medium List 2 Accent 4" w:uiPriority="66"/>
+    <w:lsdException w:name="Medium Grid 1 Accent 4" w:uiPriority="67"/>
+    <w:lsdException w:name="Medium Grid 2 Accent 4" w:uiPriority="68"/>
+    <w:lsdException w:name="Medium Grid 3 Accent 4" w:uiPriority="69"/>
+    <w:lsdException w:name="Dark List Accent 4" w:uiPriority="70"/>
+    <w:lsdException w:name="Colorful Shading Accent 4" w:uiPriority="71"/>
+    <w:lsdException w:name="Colorful List Accent 4" w:uiPriority="72"/>
+    <w:lsdException w:name="Colorful Grid Accent 4" w:uiPriority="73"/>
+    <w:lsdException w:name="Light Shading Accent 5" w:uiPriority="60"/>
+    <w:lsdException w:name="Light List Accent 5" w:uiPriority="61"/>
+    <w:lsdException w:name="Light Grid Accent 5" w:uiPriority="62"/>
+    <w:lsdException w:name="Medium Shading 1 Accent 5" w:uiPriority="63"/>
+    <w:lsdException w:name="Medium Shading 2 Accent 5" w:uiPriority="64"/>
+    <w:lsdException w:name="Medium List 1 Accent 5" w:uiPriority="65"/>
+    <w:lsdException w:name="Medium List 2 Accent 5" w:uiPriority="66"/>
+    <w:lsdException w:name="Medium Grid 1 Accent 5" w:uiPriority="67"/>
+    <w:lsdException w:name="Medium Grid 2 Accent 5" w:uiPriority="68"/>
+    <w:lsdException w:name="Medium Grid 3 Accent 5" w:uiPriority="69"/>
+    <w:lsdException w:name="Dark List Accent 5" w:uiPriority="70"/>
+    <w:lsdException w:name="Colorful Shading Accent 5" w:uiPriority="71"/>
+    <w:lsdException w:name="Colorful List Accent 5" w:uiPriority="72"/>
+    <w:lsdException w:name="Colorful Grid Accent 5" w:uiPriority="73"/>
+    <w:lsdException w:name="Light Shading Accent 6" w:uiPriority="60"/>
+    <w:lsdException w:name="Light List Accent 6" w:uiPriority="61"/>
+    <w:lsdException w:name="Light Grid Accent 6" w:uiPriority="62"/>
+    <w:lsdException w:name="Medium Shading 1 Accent 6" w:uiPriority="63"/>
+    <w:lsdException w:name="Medium Shading 2 Accent 6" w:uiPriority="64"/>
+    <w:lsdException w:name="Medium List 1 Accent 6" w:uiPriority="65"/>
+    <w:lsdException w:name="Medium List 2 Accent 6" w:uiPriority="66"/>
+    <w:lsdException w:name="Medium Grid 1 Accent 6" w:uiPriority="67"/>
+    <w:lsdException w:name="Medium Grid 2 Accent 6" w:uiPriority="68"/>
+    <w:lsdException w:name="Medium Grid 3 Accent 6" w:uiPriority="69"/>
+    <w:lsdException w:name="Dark List Accent 6" w:uiPriority="70"/>
+    <w:lsdException w:name="Colorful Shading Accent 6" w:uiPriority="71"/>
+    <w:lsdException w:name="Colorful List Accent 6" w:uiPriority="72"/>
+    <w:lsdException w:name="Colorful Grid Accent 6" w:uiPriority="73"/>
+    <w:lsdException w:name="Subtle Emphasis" w:uiPriority="19" w:qFormat="1"/>
+    <w:lsdException w:name="Intense Emphasis" w:uiPriority="21" w:qFormat="1"/>
+    <w:lsdException w:name="Subtle Reference" w:uiPriority="31" w:qFormat="1"/>
+    <w:lsdException w:name="Intense Reference" w:uiPriority="32" w:qFormat="1"/>
+    <w:lsdException w:name="Book Title" w:uiPriority="33" w:qFormat="1"/>
+    <w:lsdException w:name="Bibliography" w:semiHidden="1" w:uiPriority="37" w:unhideWhenUsed="1"/>
+    <w:lsdException w:name="TOC Heading" w:semiHidden="1" w:uiPriority="39" w:unhideWhenUsed="1" w:qFormat="1"/>
+    <w:lsdException w:name="Plain Table 1" w:uiPriority="41"/>
+    <w:lsdException w:name="Plain Table 2" w:uiPriority="42"/>
+    <w:lsdException w:name="Plain Table 3" w:uiPriority="43"/>
+    <w:lsdException w:name="Plain Table 4" w:uiPriority="44"/>
+    <w:lsdException w:name="Plain Table 5" w:uiPriority="45"/>
+    <w:lsdException w:name="Grid Table Light" w:uiPriority="40"/>
+    <w:lsdException w:name="Grid Table 1 Light" w:uiPriority="46"/>
+    <w:lsdException w:name="Grid Table 2" w:uiPriority="47"/>
+    <w:lsdException w:name="Grid Table 3" w:uiPriority="48"/>
+    <w:lsdException w:name="Grid Table 4" w:uiPriority="49"/>
+    <w:lsdException w:name="Grid Table 5 Dark" w:uiPriority="50"/>
+    <w:lsdException w:name="Grid Table 6 Colorful" w:uiPriority="51"/>
+    <w:lsdException w:name="Grid Table 7 Colorful" w:uiPriority="52"/>
+    <w:lsdException w:name="Grid Table 1 Light Accent 1" w:uiPriority="46"/>
+    <w:lsdException w:name="Grid Table 2 Accent 1" w:uiPriority="47"/>
+    <w:lsdException w:name="Grid Table 3 Accent 1" w:uiPriority="48"/>
+    <w:lsdException w:name="Grid Table 4 Accent 1" w:uiPriority="49"/>
+    <w:lsdException w:name="Grid Table 5 Dark Accent 1" w:uiPriority="50"/>
+    <w:lsdException w:name="Grid Table 6 Colorful Accent 1" w:uiPriority="51"/>
+    <w:lsdException w:name="Grid Table 7 Colorful Accent 1" w:uiPriority="52"/>
+    <w:lsdException w:name="Grid Table 1 Light Accent 2" w:uiPriority="46"/>
+    <w:lsdException w:name="Grid Table 2 Accent 2" w:uiPriority="47"/>
+    <w:lsdException w:name="Grid Table 3 Accent 2" w:uiPriority="48"/>
+    <w:lsdException w:name="Grid Table 4 Accent 2" w:uiPriority="49"/>
+    <w:lsdException w:name="Grid Table 5 Dark Accent 2" w:uiPriority="50"/>
+    <w:lsdException w:name="Grid Table 6 Colorful Accent 2" w:uiPriority="51"/>
+    <w:lsdException w:name="Grid Table 7 Colorful Accent 2" w:uiPriority="52"/>
+    <w:lsdException w:name="Grid Table 1 Light Accent 3" w:uiPriority="46"/>
+    <w:lsdException w:name="Grid Table 2 Accent 3" w:uiPriority="47"/>
+    <w:lsdException w:name="Grid Table 3 Accent 3" w:uiPriority="48"/>
+    <w:lsdException w:name="Grid Table 4 Accent 3" w:uiPriority="49"/>
+    <w:lsdException w:name="Grid Table 5 Dark Accent 3" w:uiPriority="50"/>
+    <w:lsdException w:name="Grid Table 6 Colorful Accent 3" w:uiPriority="51"/>
+    <w:lsdException w:name="Grid Table 7 Colorful Accent 3" w:uiPriority="52"/>
+    <w:lsdException w:name="Grid Table 1 Light Accent 4" w:uiPriority="46"/>
+    <w:lsdException w:name="Grid Table 2 Accent 4" w:uiPriority="47"/>
+    <w:lsdException w:name="Grid Table 3 Accent 4" w:uiPriority="48"/>
+    <w:lsdException w:name="Grid Table 4 Accent 4" w:uiPriority="49"/>
+    <w:lsdException w:name="Grid Table 5 Dark Accent 4" w:uiPriority="50"/>
+    <w:lsdException w:name="Grid Table 6 Colorful Accent 4" w:uiPriority="51"/>
+    <w:lsdException w:name="Grid Table 7 Colorful Accent 4" w:uiPriority="52"/>
+    <w:lsdException w:name="Grid Table 1 Light Accent 5" w:uiPriority="46"/>
+    <w:lsdException w:name="Grid Table 2 Accent 5" w:uiPriority="47"/>
+    <w:lsdException w:name="Grid Table 3 Accent 5" w:uiPriority="48"/>
+    <w:lsdException w:name="Grid Table 4 Accent 5" w:uiPriority="49"/>
+    <w:lsdException w:name="Grid Table 5 Dark Accent 5" w:uiPriority="50"/>
+    <w:lsdException w:name="Grid Table 6 Colorful Accent 5" w:uiPriority="51"/>
+    <w:lsdException w:name="Grid Table 7 Colorful Accent 5" w:uiPriority="52"/>
+    <w:lsdException w:name="Grid Table 1 Light Accent 6" w:uiPriority="46"/>
+    <w:lsdException w:name="Grid Table 2 Accent 6" w:uiPriority="47"/>
+    <w:lsdException w:name="Grid Table 3 Accent 6" w:uiPriority="48"/>
+    <w:lsdException w:name="Grid Table 4 Accent 6" w:uiPriority="49"/>
+    <w:lsdException w:name="Grid Table 5 Dark Accent 6" w:uiPriority="50"/>
+    <w:lsdException w:name="Grid Table 6 Colorful Accent 6" w:uiPriority="51"/>
+    <w:lsdException w:name="Grid Table 7 Colorful Accent 6" w:uiPriority="52"/>
+    <w:lsdException w:name="List Table 1 Light" w:uiPriority="46"/>
+    <w:lsdException w:name="List Table 2" w:uiPriority="47"/>
+    <w:lsdException w:name="List Table 3" w:uiPriority="48"/>
+    <w:lsdException w:name="List Table 4" w:uiPriority="49"/>
+    <w:lsdException w:name="List Table 5 Dark" w:uiPriority="50"/>
+    <w:lsdException w:name="List Table 6 Colorful" w:uiPriority="51"/>
+    <w:lsdException w:name="List Table 7 Colorful" w:uiPriority="52"/>
+    <w:lsdException w:name="List Table 1 Light Accent 1" w:uiPriority="46"/>
+    <w:lsdException w:name="List Table 2 Accent 1" w:uiPriority="47"/>
+    <w:lsdException w:name="List Table 3 Accent 1" w:uiPriority="48"/>
+    <w:lsdException w:name="List Table 4 Accent 1" w:uiPriority="49"/>
+    <w:lsdException w:name="List Table 5 Dark Accent 1" w:uiPriority="50"/>
+    <w:lsdException w:name="List Table 6 Colorful Accent 1" w:uiPriority="51"/>
+    <w:lsdException w:name="List Table 7 Colorful Accent 1" w:uiPriority="52"/>
+    <w:lsdException w:name="List Table 1 Light Accent 2" w:uiPriority="46"/>
+    <w:lsdException w:name="List Table 2 Accent 2" w:uiPriority="47"/>
+    <w:lsdException w:name="List Table 3 Accent 2" w:uiPriority="48"/>
+    <w:lsdException w:name="List Table 4 Accent 2" w:uiPriority="49"/>
+    <w:lsdException w:name="List Table 5 Dark Accent 2" w:uiPriority="50"/>
+    <w:lsdException w:name="List Table 6 Colorful Accent 2" w:uiPriority="51"/>
+    <w:lsdException w:name="List Table 7 Colorful Accent 2" w:uiPriority="52"/>
+    <w:lsdException w:name="List Table 1 Light Accent 3" w:uiPriority="46"/>
+    <w:lsdException w:name="List Table 2 Accent 3" w:uiPriority="47"/>
+    <w:lsdException w:name="List Table 3 Accent 3" w:uiPriority="48"/>
+    <w:lsdException w:name="List Table 4 Accent 3" w:uiPriority="49"/>
+    <w:lsdException w:name="List Table 5 Dark Accent 3" w:uiPriority="50"/>
+    <w:lsdException w:name="List Table 6 Colorful Accent 3" w:uiPriority="51"/>
+    <w:lsdException w:name="List Table 7 Colorful Accent 3" w:uiPriority="52"/>
+    <w:lsdException w:name="List Table 1 Light Accent 4" w:uiPriority="46"/>
+    <w:lsdException w:name="List Table 2 Accent 4" w:uiPriority="47"/>
+    <w:lsdException w:name="List Table 3 Accent 4" w:uiPriority="48"/>
+    <w:lsdException w:name="List Table 4 Accent 4" w:uiPriority="49"/>
+    <w:lsdException w:name="List Table 5 Dark Accent 4" w:uiPriority="50"/>
+    <w:lsdException w:name="List Table 6 Colorful Accent 4" w:uiPriority="51"/>
+    <w:lsdException w:name="List Table 7 Colorful Accent 4" w:uiPriority="52"/>
+    <w:lsdException w:name="List Table 1 Light Accent 5" w:uiPriority="46"/>
+    <w:lsdException w:name="List Table 2 Accent 5" w:uiPriority="47"/>
+    <w:lsdException w:name="List Table 3 Accent 5" w:uiPriority="48"/>
+    <w:lsdException w:name="List Table 4 Accent 5" w:uiPriority="49"/>
+    <w:lsdException w:name="List Table 5 Dark Accent 5" w:uiPriority="50"/>
+    <w:lsdException w:name="List Table 6 Colorful Accent 5" w:uiPriority="51"/>
+    <w:lsdException w:name="List Table 7 Colorful Accent 5" w:uiPriority="52"/>
+    <w:lsdException w:name="List Table 1 Light Accent 6" w:uiPriority="46"/>
+    <w:lsdException w:name="List Table 2 Accent 6" w:uiPriority="47"/>
+    <w:lsdException w:name="List Table 3 Accent 6" w:uiPriority="48"/>
+    <w:lsdException w:name="List Table 4 Accent 6" w:uiPriority="49"/>
+    <w:lsdException w:name="List Table 5 Dark Accent 6" w:uiPriority="50"/>
+    <w:lsdException w:name="List Table 6 Colorful Accent 6" w:uiPriority="51"/>
+    <w:lsdException w:name="List Table 7 Colorful Accent 6" w:uiPriority="52"/>
+    <w:lsdException w:name="Mention" w:semiHidden="1" w:unhideWhenUsed="1"/>
+    <w:lsdException w:name="Smart Hyperlink" w:semiHidden="1" w:unhideWhenUsed="1"/>
+    <w:lsdException w:name="Hashtag" w:semiHidden="1" w:unhideWhenUsed="1"/>
+    <w:lsdException w:name="Unresolved Mention" w:semiHidden="1" w:unhideWhenUsed="1"/>
+  </w:latentStyles>
+  <w:style w:type="paragraph" w:default="1" w:styleId="Normal">
+    <w:name w:val="Normal"/>
+    <w:qFormat/>
   </w:style>
   <w:style w:type="paragraph" w:styleId="Heading1">
     <w:name w:val="heading 1"/>
     <w:basedOn w:val="Normal"/>
     <w:next w:val="Normal"/>
+    <w:uiPriority w:val="9"/>
+    <w:qFormat/>
     <w:pPr>
-      <w:keepNext w:val="1"/>
-      <w:keepLines w:val="1"/>
-      <w:spacing w:after="120" w:before="400" w:lineRule="auto"/>
+      <w:keepNext/>
+      <w:keepLines/>
+      <w:spacing w:before="400" w:after="120"/>
+      <w:outlineLvl w:val="0"/>
     </w:pPr>
     <w:rPr>
       <w:sz w:val="40"/>
@@ -372,13 +862,17 @@
     <w:name w:val="heading 2"/>
     <w:basedOn w:val="Normal"/>
     <w:next w:val="Normal"/>
+    <w:uiPriority w:val="9"/>
+    <w:semiHidden/>
+    <w:unhideWhenUsed/>
+    <w:qFormat/>
     <w:pPr>
-      <w:keepNext w:val="1"/>
-      <w:keepLines w:val="1"/>
-      <w:spacing w:after="120" w:before="360" w:lineRule="auto"/>
+      <w:keepNext/>
+      <w:keepLines/>
+      <w:spacing w:before="360" w:after="120"/>
+      <w:outlineLvl w:val="1"/>
     </w:pPr>
     <w:rPr>
-      <w:b w:val="0"/>
       <w:sz w:val="32"/>
       <w:szCs w:val="32"/>
     </w:rPr>
@@ -387,13 +881,17 @@
     <w:name w:val="heading 3"/>
     <w:basedOn w:val="Normal"/>
     <w:next w:val="Normal"/>
+    <w:uiPriority w:val="9"/>
+    <w:semiHidden/>
+    <w:unhideWhenUsed/>
+    <w:qFormat/>
     <w:pPr>
-      <w:keepNext w:val="1"/>
-      <w:keepLines w:val="1"/>
-      <w:spacing w:after="80" w:before="320" w:lineRule="auto"/>
+      <w:keepNext/>
+      <w:keepLines/>
+      <w:spacing w:before="320" w:after="80"/>
+      <w:outlineLvl w:val="2"/>
     </w:pPr>
     <w:rPr>
-      <w:b w:val="0"/>
       <w:color w:val="434343"/>
       <w:sz w:val="28"/>
       <w:szCs w:val="28"/>
@@ -403,10 +901,15 @@
     <w:name w:val="heading 4"/>
     <w:basedOn w:val="Normal"/>
     <w:next w:val="Normal"/>
+    <w:uiPriority w:val="9"/>
+    <w:semiHidden/>
+    <w:unhideWhenUsed/>
+    <w:qFormat/>
     <w:pPr>
-      <w:keepNext w:val="1"/>
-      <w:keepLines w:val="1"/>
-      <w:spacing w:after="80" w:before="280" w:lineRule="auto"/>
+      <w:keepNext/>
+      <w:keepLines/>
+      <w:spacing w:before="280" w:after="80"/>
+      <w:outlineLvl w:val="3"/>
     </w:pPr>
     <w:rPr>
       <w:color w:val="666666"/>
@@ -418,41 +921,76 @@
     <w:name w:val="heading 5"/>
     <w:basedOn w:val="Normal"/>
     <w:next w:val="Normal"/>
+    <w:uiPriority w:val="9"/>
+    <w:semiHidden/>
+    <w:unhideWhenUsed/>
+    <w:qFormat/>
     <w:pPr>
-      <w:keepNext w:val="1"/>
-      <w:keepLines w:val="1"/>
-      <w:spacing w:after="80" w:before="240" w:lineRule="auto"/>
+      <w:keepNext/>
+      <w:keepLines/>
+      <w:spacing w:before="240" w:after="80"/>
+      <w:outlineLvl w:val="4"/>
     </w:pPr>
     <w:rPr>
       <w:color w:val="666666"/>
-      <w:sz w:val="22"/>
-      <w:szCs w:val="22"/>
     </w:rPr>
   </w:style>
   <w:style w:type="paragraph" w:styleId="Heading6">
     <w:name w:val="heading 6"/>
     <w:basedOn w:val="Normal"/>
     <w:next w:val="Normal"/>
+    <w:uiPriority w:val="9"/>
+    <w:semiHidden/>
+    <w:unhideWhenUsed/>
+    <w:qFormat/>
     <w:pPr>
-      <w:keepNext w:val="1"/>
-      <w:keepLines w:val="1"/>
-      <w:spacing w:after="80" w:before="240" w:lineRule="auto"/>
+      <w:keepNext/>
+      <w:keepLines/>
+      <w:spacing w:before="240" w:after="80"/>
+      <w:outlineLvl w:val="5"/>
     </w:pPr>
     <w:rPr>
-      <w:i w:val="1"/>
+      <w:i/>
       <w:color w:val="666666"/>
-      <w:sz w:val="22"/>
-      <w:szCs w:val="22"/>
     </w:rPr>
+  </w:style>
+  <w:style w:type="character" w:default="1" w:styleId="DefaultParagraphFont">
+    <w:name w:val="Default Paragraph Font"/>
+    <w:uiPriority w:val="1"/>
+    <w:semiHidden/>
+    <w:unhideWhenUsed/>
+  </w:style>
+  <w:style w:type="table" w:default="1" w:styleId="TableNormal">
+    <w:name w:val="Normal Table"/>
+    <w:uiPriority w:val="99"/>
+    <w:semiHidden/>
+    <w:unhideWhenUsed/>
+    <w:tblPr>
+      <w:tblInd w:w="0" w:type="dxa"/>
+      <w:tblCellMar>
+        <w:top w:w="0" w:type="dxa"/>
+        <w:left w:w="108" w:type="dxa"/>
+        <w:bottom w:w="0" w:type="dxa"/>
+        <w:right w:w="108" w:type="dxa"/>
+      </w:tblCellMar>
+    </w:tblPr>
+  </w:style>
+  <w:style w:type="numbering" w:default="1" w:styleId="NoList">
+    <w:name w:val="No List"/>
+    <w:uiPriority w:val="99"/>
+    <w:semiHidden/>
+    <w:unhideWhenUsed/>
   </w:style>
   <w:style w:type="paragraph" w:styleId="Title">
     <w:name w:val="Title"/>
     <w:basedOn w:val="Normal"/>
     <w:next w:val="Normal"/>
+    <w:uiPriority w:val="10"/>
+    <w:qFormat/>
     <w:pPr>
-      <w:keepNext w:val="1"/>
-      <w:keepLines w:val="1"/>
-      <w:spacing w:after="60" w:before="0" w:lineRule="auto"/>
+      <w:keepNext/>
+      <w:keepLines/>
+      <w:spacing w:after="60"/>
     </w:pPr>
     <w:rPr>
       <w:sz w:val="52"/>
@@ -463,17 +1001,34 @@
     <w:name w:val="Subtitle"/>
     <w:basedOn w:val="Normal"/>
     <w:next w:val="Normal"/>
+    <w:uiPriority w:val="11"/>
+    <w:qFormat/>
     <w:pPr>
-      <w:keepNext w:val="1"/>
-      <w:keepLines w:val="1"/>
-      <w:spacing w:after="320" w:before="0" w:lineRule="auto"/>
+      <w:keepNext/>
+      <w:keepLines/>
+      <w:spacing w:after="320"/>
     </w:pPr>
     <w:rPr>
-      <w:rFonts w:ascii="Arial" w:cs="Arial" w:eastAsia="Arial" w:hAnsi="Arial"/>
-      <w:i w:val="0"/>
       <w:color w:val="666666"/>
       <w:sz w:val="30"/>
       <w:szCs w:val="30"/>
+    </w:rPr>
+  </w:style>
+  <w:style w:type="paragraph" w:styleId="NormalWeb">
+    <w:name w:val="Normal (Web)"/>
+    <w:basedOn w:val="Normal"/>
+    <w:uiPriority w:val="99"/>
+    <w:semiHidden/>
+    <w:unhideWhenUsed/>
+    <w:rsid w:val="00464146"/>
+    <w:pPr>
+      <w:spacing w:before="100" w:beforeAutospacing="1" w:after="100" w:afterAutospacing="1" w:line="240" w:lineRule="auto"/>
+    </w:pPr>
+    <w:rPr>
+      <w:rFonts w:ascii="Times New Roman" w:eastAsia="Times New Roman" w:hAnsi="Times New Roman" w:cs="Times New Roman"/>
+      <w:sz w:val="24"/>
+      <w:szCs w:val="24"/>
+      <w:lang w:val="en-US"/>
     </w:rPr>
   </w:style>
 </w:styles>

</xml_diff>